<commit_message>
addition to the file
</commit_message>
<xml_diff>
--- a/rbzstatus.docx
+++ b/rbzstatus.docx
@@ -4,18 +4,18 @@
   <w:body>
     <w:p>
       <w:pPr>
-        <w:pStyle w:val="Normal"/>
-        <w:rPr>
-          <w:b/>
-          <w:b/>
-          <w:bCs/>
-        </w:rPr>
-      </w:pPr>
-      <w:r>
-        <w:rPr>
-          <w:b/>
-          <w:bCs/>
-        </w:rPr>
+        <w:pStyle w:val="Heading1"/>
+        <w:spacing w:before="240" w:after="120"/>
+        <w:jc w:val="center"/>
+        <w:rPr/>
+      </w:pPr>
+      <w:r>
+        <w:rPr>
+          <w:b/>
+          <w:bCs/>
+          <w:u w:val="single"/>
+        </w:rPr>
+        <w:t>RBZ en TOZO en TOGS</w:t>
       </w:r>
     </w:p>
     <w:p>
@@ -23,40 +23,12 @@
         <w:pStyle w:val="Heading1"/>
         <w:jc w:val="center"/>
         <w:rPr>
-          <w:b/>
-          <w:b/>
-          <w:bCs/>
-        </w:rPr>
-      </w:pPr>
-      <w:r>
-        <w:rPr>
-          <w:b/>
-          <w:bCs/>
           <w:u w:val="single"/>
         </w:rPr>
-        <w:t>R</w:t>
-      </w:r>
-      <w:r>
-        <w:rPr>
-          <w:b/>
-          <w:bCs/>
+      </w:pPr>
+      <w:r>
+        <w:rPr>
           <w:u w:val="single"/>
-        </w:rPr>
-        <w:t>BZ en TOZO</w:t>
-      </w:r>
-    </w:p>
-    <w:p>
-      <w:pPr>
-        <w:pStyle w:val="Heading1"/>
-        <w:jc w:val="center"/>
-        <w:rPr>
-          <w:u w:val="single"/>
-        </w:rPr>
-      </w:pPr>
-      <w:r>
-        <w:rPr>
-          <w:b/>
-          <w:bCs/>
         </w:rPr>
       </w:r>
     </w:p>
@@ -71,7 +43,6 @@
       </w:pPr>
       <w:r>
         <w:rPr>
-          <w:rFonts w:ascii="Liberation Serif" w:hAnsi="Liberation Serif"/>
           <w:b/>
           <w:bCs/>
           <w:sz w:val="28"/>
@@ -80,153 +51,1559 @@
         <w:t>- Tussen 16 maart en 3 april</w:t>
       </w:r>
       <w:r>
+        <w:rPr>
+          <w:sz w:val="28"/>
+          <w:szCs w:val="28"/>
+        </w:rPr>
+        <w:t>: RBZ Aanvraagformulier per mail verstuurd =&gt; Ontvangstbevestiging</w:t>
+      </w:r>
+    </w:p>
+    <w:p>
+      <w:pPr>
+        <w:pStyle w:val="Normal"/>
+        <w:rPr/>
+      </w:pPr>
+      <w:r>
+        <w:rPr>
+          <w:sz w:val="28"/>
+          <w:szCs w:val="28"/>
+        </w:rPr>
+        <w:t>- T</w:t>
+      </w:r>
+      <w:bookmarkStart w:id="0" w:name="_GoBack"/>
+      <w:r>
+        <w:rPr>
+          <w:b/>
+          <w:bCs/>
+          <w:sz w:val="28"/>
+          <w:szCs w:val="28"/>
+        </w:rPr>
+        <w:t>ussen 28 maart en 3 april:</w:t>
+      </w:r>
+      <w:r>
+        <w:rPr>
+          <w:sz w:val="28"/>
+          <w:szCs w:val="28"/>
+        </w:rPr>
+        <w:t xml:space="preserve"> </w:t>
+      </w:r>
+      <w:bookmarkEnd w:id="0"/>
+      <w:r>
+        <w:rPr>
+          <w:sz w:val="28"/>
+          <w:szCs w:val="28"/>
+        </w:rPr>
+        <w:t>(20.00 uur: RBZ Digitaal aangevraagd =&gt; geen ontvangstbevestiging (Zie MijnLoket)</w:t>
+      </w:r>
+    </w:p>
+    <w:p>
+      <w:pPr>
+        <w:pStyle w:val="Normal"/>
+        <w:spacing w:before="0" w:after="160"/>
+        <w:rPr/>
+      </w:pPr>
+      <w:r>
+        <w:rPr>
+          <w:sz w:val="28"/>
+          <w:szCs w:val="28"/>
+        </w:rPr>
+        <w:t xml:space="preserve">- </w:t>
+      </w:r>
+      <w:r>
+        <w:rPr>
+          <w:b/>
+          <w:bCs/>
+          <w:sz w:val="28"/>
+          <w:szCs w:val="28"/>
+        </w:rPr>
+        <w:t>Na 3 april:</w:t>
+      </w:r>
+      <w:r>
+        <w:rPr>
+          <w:sz w:val="28"/>
+          <w:szCs w:val="28"/>
+        </w:rPr>
+        <w:t xml:space="preserve"> TOZO (Digitaal aangevraagd) =&gt; geen ontvangstbevestiging (zie MijnLoket)</w:t>
+      </w:r>
+    </w:p>
+    <w:p>
+      <w:pPr>
+        <w:pStyle w:val="Normal"/>
+        <w:spacing w:before="0" w:after="160"/>
         <w:rPr>
           <w:rFonts w:ascii="Liberation Serif" w:hAnsi="Liberation Serif"/>
           <w:sz w:val="28"/>
           <w:szCs w:val="28"/>
         </w:rPr>
-        <w:t>: RBZ Aanvraagformulier per mail verstuurd =&gt; Ontvangstbevestiging</w:t>
-      </w:r>
-    </w:p>
-    <w:p>
-      <w:pPr>
-        <w:pStyle w:val="Normal"/>
-        <w:rPr/>
-      </w:pPr>
-      <w:r>
-        <w:rPr>
-          <w:rFonts w:ascii="Liberation Serif" w:hAnsi="Liberation Serif"/>
+      </w:pPr>
+      <w:r>
+        <w:rPr>
           <w:sz w:val="28"/>
           <w:szCs w:val="28"/>
         </w:rPr>
-        <w:t>- T</w:t>
-      </w:r>
-      <w:bookmarkStart w:id="0" w:name="_GoBack"/>
-      <w:r>
-        <w:rPr>
-          <w:rFonts w:ascii="Liberation Serif" w:hAnsi="Liberation Serif"/>
+      </w:r>
+    </w:p>
+    <w:p>
+      <w:pPr>
+        <w:pStyle w:val="Normal"/>
+        <w:spacing w:before="0" w:after="160"/>
+        <w:rPr/>
+      </w:pPr>
+      <w:r>
+        <w:rPr>
           <w:b/>
           <w:bCs/>
           <w:sz w:val="28"/>
           <w:szCs w:val="28"/>
         </w:rPr>
-        <w:t>ussen 28 maart en 3 april</w:t>
-      </w:r>
-      <w:r>
+        <w:t>rbzvragenwi@rotterdam.nl</w:t>
+      </w:r>
+    </w:p>
+    <w:p>
+      <w:pPr>
+        <w:pStyle w:val="Normal"/>
+        <w:rPr>
+          <w:b/>
+          <w:b/>
+          <w:bCs/>
+        </w:rPr>
+      </w:pPr>
+      <w:r>
+        <w:rPr>
+          <w:b/>
+          <w:bCs/>
+        </w:rPr>
+      </w:r>
+    </w:p>
+    <w:p>
+      <w:pPr>
+        <w:pStyle w:val="Normal"/>
         <w:rPr>
           <w:rFonts w:ascii="Liberation Serif" w:hAnsi="Liberation Serif"/>
+          <w:b/>
+          <w:b/>
+          <w:bCs/>
+          <w:sz w:val="26"/>
+          <w:szCs w:val="26"/>
+          <w:u w:val="single"/>
+        </w:rPr>
+      </w:pPr>
+      <w:r>
+        <w:rPr>
+          <w:b/>
+          <w:bCs/>
+          <w:sz w:val="26"/>
+          <w:szCs w:val="26"/>
+          <w:u w:val="single"/>
+        </w:rPr>
+        <w:t>Ondernemers uit adviesgemeenten moeten worden doorverwezen naar hun eigen gemeenten:</w:t>
+      </w:r>
+    </w:p>
+    <w:p>
+      <w:pPr>
+        <w:pStyle w:val="Normal"/>
+        <w:rPr>
+          <w:rFonts w:ascii="Liberation Serif" w:hAnsi="Liberation Serif"/>
+          <w:b/>
+          <w:b/>
+          <w:bCs/>
+          <w:sz w:val="26"/>
+          <w:szCs w:val="26"/>
+        </w:rPr>
+      </w:pPr>
+      <w:r>
+        <w:rPr>
+          <w:b/>
+          <w:bCs/>
+          <w:sz w:val="26"/>
+          <w:szCs w:val="26"/>
+        </w:rPr>
+      </w:r>
+    </w:p>
+    <w:p>
+      <w:pPr>
+        <w:pStyle w:val="TextBody"/>
+        <w:widowControl/>
+        <w:ind w:left="0" w:right="0" w:hanging="0"/>
+        <w:jc w:val="left"/>
+        <w:rPr>
+          <w:rFonts w:ascii="Liberation Serif" w:hAnsi="Liberation Serif"/>
+          <w:caps w:val="false"/>
+          <w:smallCaps w:val="false"/>
+          <w:color w:val="1D2228"/>
+          <w:spacing w:val="0"/>
+          <w:sz w:val="26"/>
+          <w:szCs w:val="26"/>
+        </w:rPr>
+      </w:pPr>
+      <w:r>
+        <w:rPr>
+          <w:b/>
+          <w:bCs/>
+          <w:i w:val="false"/>
+          <w:caps w:val="false"/>
+          <w:smallCaps w:val="false"/>
+          <w:color w:val="1D2228"/>
+          <w:spacing w:val="0"/>
+          <w:sz w:val="26"/>
+          <w:szCs w:val="26"/>
+          <w:u w:val="none"/>
+        </w:rPr>
+        <w:t xml:space="preserve">1. </w:t>
+      </w:r>
+      <w:r>
+        <w:rPr>
+          <w:b/>
+          <w:bCs/>
+          <w:i w:val="false"/>
+          <w:caps w:val="false"/>
+          <w:smallCaps w:val="false"/>
+          <w:color w:val="1D2228"/>
+          <w:spacing w:val="0"/>
+          <w:sz w:val="26"/>
+          <w:szCs w:val="26"/>
+          <w:u w:val="single"/>
+        </w:rPr>
+        <w:t>Maassluis, Schiedam, Vlaardingen</w:t>
+      </w:r>
+      <w:r>
+        <w:rPr>
+          <w:b w:val="false"/>
+          <w:i w:val="false"/>
+          <w:caps w:val="false"/>
+          <w:smallCaps w:val="false"/>
+          <w:color w:val="1D2228"/>
+          <w:spacing w:val="0"/>
+          <w:sz w:val="26"/>
+          <w:szCs w:val="26"/>
+          <w:u w:val="single"/>
+        </w:rPr>
+        <w:t xml:space="preserve">: </w:t>
+      </w:r>
+      <w:r>
+        <w:rPr>
+          <w:b w:val="false"/>
+          <w:i w:val="false"/>
+          <w:caps w:val="false"/>
+          <w:smallCaps w:val="false"/>
+          <w:color w:val="1D2228"/>
+          <w:spacing w:val="0"/>
+          <w:sz w:val="26"/>
+          <w:szCs w:val="26"/>
+        </w:rPr>
+        <w:t>Als de aanvraag is ingediend bij RBZ, dan is deze doorgestuurd. De ondernemer neemt contact op met Stroomopwaarts. Website: www.stroomopwaarts.nl. Telefoon: 010 -246 5555.</w:t>
+      </w:r>
+    </w:p>
+    <w:p>
+      <w:pPr>
+        <w:pStyle w:val="TextBody"/>
+        <w:widowControl/>
+        <w:ind w:left="0" w:right="0" w:hanging="0"/>
+        <w:jc w:val="left"/>
+        <w:rPr>
+          <w:rFonts w:ascii="Liberation Serif" w:hAnsi="Liberation Serif"/>
+          <w:caps w:val="false"/>
+          <w:smallCaps w:val="false"/>
+          <w:color w:val="1D2228"/>
+          <w:spacing w:val="0"/>
+          <w:sz w:val="26"/>
+          <w:szCs w:val="26"/>
+        </w:rPr>
+      </w:pPr>
+      <w:r>
+        <w:rPr>
+          <w:b/>
+          <w:bCs/>
+          <w:i w:val="false"/>
+          <w:caps w:val="false"/>
+          <w:smallCaps w:val="false"/>
+          <w:color w:val="1D2228"/>
+          <w:spacing w:val="0"/>
+          <w:sz w:val="26"/>
+          <w:szCs w:val="26"/>
+          <w:u w:val="none"/>
+        </w:rPr>
+        <w:t xml:space="preserve">2. </w:t>
+      </w:r>
+      <w:r>
+        <w:rPr>
+          <w:b/>
+          <w:bCs/>
+          <w:i w:val="false"/>
+          <w:caps w:val="false"/>
+          <w:smallCaps w:val="false"/>
+          <w:color w:val="1D2228"/>
+          <w:spacing w:val="0"/>
+          <w:sz w:val="26"/>
+          <w:szCs w:val="26"/>
+          <w:u w:val="single"/>
+        </w:rPr>
+        <w:t>Gouda, Zoetermeer, Midden-Delfland, Pijnacker-Nootdorp of Westvoorne:</w:t>
+      </w:r>
+      <w:r>
+        <w:rPr>
+          <w:b w:val="false"/>
+          <w:i w:val="false"/>
+          <w:caps w:val="false"/>
+          <w:smallCaps w:val="false"/>
+          <w:color w:val="1D2228"/>
+          <w:spacing w:val="0"/>
+          <w:sz w:val="26"/>
+          <w:szCs w:val="26"/>
+        </w:rPr>
+        <w:t xml:space="preserve"> RBZ stuurt de ingediende aanvraag door naar de betreffende gemeente. De ondernemer neemt contact op met de betreffende gemeente.</w:t>
+      </w:r>
+    </w:p>
+    <w:p>
+      <w:pPr>
+        <w:pStyle w:val="TextBody"/>
+        <w:widowControl/>
+        <w:ind w:left="0" w:right="0" w:hanging="0"/>
+        <w:jc w:val="left"/>
+        <w:rPr>
+          <w:rFonts w:ascii="Liberation Serif" w:hAnsi="Liberation Serif"/>
+          <w:caps w:val="false"/>
+          <w:smallCaps w:val="false"/>
+          <w:color w:val="1D2228"/>
+          <w:spacing w:val="0"/>
+          <w:sz w:val="26"/>
+          <w:szCs w:val="26"/>
+        </w:rPr>
+      </w:pPr>
+      <w:r>
+        <w:rPr>
+          <w:b/>
+          <w:bCs/>
+          <w:i w:val="false"/>
+          <w:caps w:val="false"/>
+          <w:smallCaps w:val="false"/>
+          <w:color w:val="1D2228"/>
+          <w:spacing w:val="0"/>
+          <w:sz w:val="26"/>
+          <w:szCs w:val="26"/>
+          <w:u w:val="none"/>
+        </w:rPr>
+        <w:t>3.</w:t>
+      </w:r>
+      <w:r>
+        <w:rPr>
+          <w:b w:val="false"/>
+          <w:i w:val="false"/>
+          <w:caps w:val="false"/>
+          <w:smallCaps w:val="false"/>
+          <w:color w:val="1D2228"/>
+          <w:spacing w:val="0"/>
+          <w:sz w:val="26"/>
+          <w:szCs w:val="26"/>
+          <w:u w:val="none"/>
+        </w:rPr>
+        <w:t xml:space="preserve"> </w:t>
+      </w:r>
+      <w:r>
+        <w:rPr>
+          <w:b/>
+          <w:bCs/>
+          <w:i w:val="false"/>
+          <w:caps w:val="false"/>
+          <w:smallCaps w:val="false"/>
+          <w:color w:val="1D2228"/>
+          <w:spacing w:val="0"/>
+          <w:sz w:val="26"/>
+          <w:szCs w:val="26"/>
+          <w:u w:val="single"/>
+        </w:rPr>
+        <w:t>Drechtsteden:</w:t>
+      </w:r>
+      <w:r>
+        <w:rPr>
+          <w:b w:val="false"/>
+          <w:i w:val="false"/>
+          <w:caps w:val="false"/>
+          <w:smallCaps w:val="false"/>
+          <w:color w:val="1D2228"/>
+          <w:spacing w:val="0"/>
+          <w:sz w:val="26"/>
+          <w:szCs w:val="26"/>
+        </w:rPr>
+        <w:t xml:space="preserve"> RBZ stuurt de ingediende aanvragen voor Tozo uitkering levensonderhoud door naar de Sociale Dienst Drechtsteden. Voor stand van zaken over de aanvragen levensonderhoud kan de ondernemer contact opnemen met de Sociale Dienst Drechtsteden. Website www.socialedienstdrechtsteden.nl. Telefoon: 078 770 8910. N.B. Aanvragen voor een Tozo lening bedrijfskapitaal of beiden wordt wel door Rotterdam afgehandeld.</w:t>
+      </w:r>
+    </w:p>
+    <w:p>
+      <w:pPr>
+        <w:pStyle w:val="TextBody"/>
+        <w:widowControl/>
+        <w:ind w:left="0" w:right="0" w:hanging="0"/>
+        <w:jc w:val="left"/>
+        <w:rPr>
+          <w:b w:val="false"/>
+          <w:b w:val="false"/>
+          <w:i w:val="false"/>
+          <w:i w:val="false"/>
+        </w:rPr>
+      </w:pPr>
+      <w:r>
+        <w:rPr>
+          <w:b w:val="false"/>
+          <w:i w:val="false"/>
+        </w:rPr>
+      </w:r>
+    </w:p>
+    <w:p>
+      <w:pPr>
+        <w:pStyle w:val="TextBody"/>
+        <w:widowControl/>
+        <w:ind w:left="0" w:right="0" w:hanging="0"/>
+        <w:jc w:val="left"/>
+        <w:rPr>
+          <w:rFonts w:ascii="Liberation Serif" w:hAnsi="Liberation Serif"/>
+          <w:b/>
+          <w:b/>
+          <w:bCs/>
+          <w:caps w:val="false"/>
+          <w:smallCaps w:val="false"/>
+          <w:color w:val="1D2228"/>
+          <w:spacing w:val="0"/>
+          <w:sz w:val="26"/>
+          <w:szCs w:val="26"/>
+        </w:rPr>
+      </w:pPr>
+      <w:r>
+        <w:rPr>
+          <w:b/>
+          <w:bCs/>
+          <w:i w:val="false"/>
+          <w:caps w:val="false"/>
+          <w:smallCaps w:val="false"/>
+          <w:color w:val="1D2228"/>
+          <w:spacing w:val="0"/>
+          <w:sz w:val="26"/>
+          <w:szCs w:val="26"/>
+        </w:rPr>
+        <w:t>FAQ Broodnood Ondernemers</w:t>
+      </w:r>
+    </w:p>
+    <w:p>
+      <w:pPr>
+        <w:pStyle w:val="TextBody"/>
+        <w:widowControl/>
+        <w:ind w:left="0" w:right="0" w:hanging="0"/>
+        <w:jc w:val="left"/>
+        <w:rPr>
+          <w:b w:val="false"/>
+          <w:b w:val="false"/>
+          <w:i w:val="false"/>
+          <w:i w:val="false"/>
+        </w:rPr>
+      </w:pPr>
+      <w:r>
+        <w:rPr>
+          <w:b w:val="false"/>
+          <w:i w:val="false"/>
+        </w:rPr>
+      </w:r>
+    </w:p>
+    <w:p>
+      <w:pPr>
+        <w:pStyle w:val="TextBody"/>
+        <w:widowControl/>
+        <w:ind w:left="0" w:right="0" w:hanging="0"/>
+        <w:jc w:val="left"/>
+        <w:rPr>
+          <w:b w:val="false"/>
+          <w:b w:val="false"/>
+          <w:i w:val="false"/>
+          <w:i w:val="false"/>
+        </w:rPr>
+      </w:pPr>
+      <w:r>
+        <w:rPr>
+          <w:b w:val="false"/>
+          <w:i w:val="false"/>
+        </w:rPr>
+      </w:r>
+    </w:p>
+    <w:p>
+      <w:pPr>
+        <w:pStyle w:val="TextBody"/>
+        <w:widowControl/>
+        <w:ind w:left="0" w:right="0" w:hanging="0"/>
+        <w:jc w:val="left"/>
+        <w:rPr>
+          <w:caps w:val="false"/>
+          <w:smallCaps w:val="false"/>
+          <w:color w:val="1D2228"/>
+          <w:spacing w:val="0"/>
+          <w:sz w:val="26"/>
+          <w:szCs w:val="26"/>
+        </w:rPr>
+      </w:pPr>
+      <w:r>
+        <w:rPr>
+          <w:caps w:val="false"/>
+          <w:smallCaps w:val="false"/>
+          <w:color w:val="1D2228"/>
+          <w:spacing w:val="0"/>
+          <w:sz w:val="26"/>
+          <w:szCs w:val="26"/>
+        </w:rPr>
+      </w:r>
+    </w:p>
+    <w:p>
+      <w:pPr>
+        <w:pStyle w:val="Normal"/>
+        <w:spacing w:before="0" w:after="160"/>
+        <w:rPr>
+          <w:rFonts w:ascii="Liberation Serif" w:hAnsi="Liberation Serif"/>
+          <w:b/>
           <w:b/>
           <w:bCs/>
           <w:sz w:val="28"/>
           <w:szCs w:val="28"/>
         </w:rPr>
-        <w:t>:</w:t>
-      </w:r>
-      <w:r>
-        <w:rPr>
-          <w:rFonts w:ascii="Liberation Serif" w:hAnsi="Liberation Serif"/>
+      </w:pPr>
+      <w:r>
+        <w:rPr>
+          <w:b/>
+          <w:bCs/>
           <w:sz w:val="28"/>
           <w:szCs w:val="28"/>
         </w:rPr>
+      </w:r>
+    </w:p>
+    <w:p>
+      <w:pPr>
+        <w:pStyle w:val="Normal"/>
+        <w:spacing w:before="0" w:after="160"/>
+        <w:rPr>
+          <w:rFonts w:ascii="Liberation Serif" w:hAnsi="Liberation Serif"/>
+          <w:sz w:val="24"/>
+          <w:szCs w:val="24"/>
+        </w:rPr>
+      </w:pPr>
+      <w:r>
+        <w:rPr>
+          <w:sz w:val="24"/>
+          <w:szCs w:val="24"/>
+        </w:rPr>
+      </w:r>
+    </w:p>
+    <w:p>
+      <w:pPr>
+        <w:pStyle w:val="Normal"/>
+        <w:spacing w:before="0" w:after="160"/>
+        <w:rPr>
+          <w:rFonts w:ascii="Liberation Serif" w:hAnsi="Liberation Serif"/>
+          <w:sz w:val="24"/>
+          <w:szCs w:val="24"/>
+        </w:rPr>
+      </w:pPr>
+      <w:r>
+        <w:rPr>
+          <w:sz w:val="24"/>
+          <w:szCs w:val="24"/>
+        </w:rPr>
+      </w:r>
+    </w:p>
+    <w:p>
+      <w:pPr>
+        <w:pStyle w:val="Heading2"/>
+        <w:numPr>
+          <w:ilvl w:val="1"/>
+          <w:numId w:val="2"/>
+        </w:numPr>
+        <w:ind w:left="0" w:right="0" w:hanging="0"/>
+        <w:jc w:val="center"/>
+        <w:rPr/>
+      </w:pPr>
+      <w:r>
+        <w:rPr>
+          <w:u w:val="single"/>
+        </w:rPr>
+        <w:t>Hoe hoog is de uitkering levensonderhoud?</w:t>
+      </w:r>
+    </w:p>
+    <w:p>
+      <w:pPr>
+        <w:pStyle w:val="Normal"/>
+        <w:rPr/>
+      </w:pPr>
+      <w:r>
+        <w:rPr/>
+      </w:r>
+    </w:p>
+    <w:p>
+      <w:pPr>
+        <w:pStyle w:val="Normal"/>
+        <w:rPr>
+          <w:rFonts w:ascii="Liberation Serif" w:hAnsi="Liberation Serif"/>
+          <w:sz w:val="24"/>
+          <w:szCs w:val="24"/>
+        </w:rPr>
+      </w:pPr>
+      <w:r>
+        <w:rPr>
+          <w:sz w:val="24"/>
+          <w:szCs w:val="24"/>
+        </w:rPr>
+        <w:t>Welk bedrag u maximaal krijgt, hangt af van uw gezinssamenstelling. Er zijn maximumbedragen voor een alleenstaande of alleenstaande ouder en maximumbedragen voor gehuwden/samenwonenden.</w:t>
+      </w:r>
+    </w:p>
+    <w:p>
+      <w:pPr>
+        <w:pStyle w:val="Normal"/>
+        <w:rPr>
+          <w:rFonts w:ascii="Liberation Serif" w:hAnsi="Liberation Serif"/>
+          <w:sz w:val="24"/>
+          <w:szCs w:val="24"/>
+        </w:rPr>
+      </w:pPr>
+      <w:r>
+        <w:rPr>
+          <w:sz w:val="24"/>
+          <w:szCs w:val="24"/>
+        </w:rPr>
+        <w:t>Gezinssituatie en de daarbij behorende bijstandsnorm:</w:t>
+      </w:r>
+    </w:p>
+    <w:p>
+      <w:pPr>
+        <w:pStyle w:val="Normal"/>
+        <w:rPr>
+          <w:rFonts w:ascii="Liberation Serif" w:hAnsi="Liberation Serif"/>
+          <w:sz w:val="24"/>
+          <w:szCs w:val="24"/>
+        </w:rPr>
+      </w:pPr>
+      <w:r>
+        <w:rPr>
+          <w:sz w:val="24"/>
+          <w:szCs w:val="24"/>
+        </w:rPr>
+      </w:r>
+    </w:p>
+    <w:p>
+      <w:pPr>
+        <w:pStyle w:val="Normal"/>
+        <w:rPr/>
+      </w:pPr>
+      <w:r>
+        <w:rPr>
+          <w:b/>
+          <w:bCs/>
+        </w:rPr>
+        <w:t>1.</w:t>
+      </w:r>
+      <w:r>
+        <w:rPr/>
+        <w:t xml:space="preserve"> alleenstaanden en alleenstaande ouders van 18 tot 21 jaar: 259,78 euro</w:t>
+      </w:r>
+    </w:p>
+    <w:p>
+      <w:pPr>
+        <w:pStyle w:val="Normal"/>
+        <w:rPr/>
+      </w:pPr>
+      <w:r>
+        <w:rPr>
+          <w:b/>
+          <w:bCs/>
+        </w:rPr>
+        <w:t>2.</w:t>
+      </w:r>
+      <w:r>
+        <w:rPr/>
+        <w:t xml:space="preserve"> alleenstaanden en alleenstaande ouders van 21 tot AOW-leeftijd: 1.052,32 euro</w:t>
+      </w:r>
+    </w:p>
+    <w:p>
+      <w:pPr>
+        <w:pStyle w:val="Normal"/>
+        <w:rPr/>
+      </w:pPr>
+      <w:r>
+        <w:rPr/>
+      </w:r>
+    </w:p>
+    <w:p>
+      <w:pPr>
+        <w:pStyle w:val="Normal"/>
+        <w:rPr/>
+      </w:pPr>
+      <w:r>
+        <w:rPr>
+          <w:b/>
+          <w:bCs/>
+        </w:rPr>
+        <w:t>3.</w:t>
+      </w:r>
+      <w:r>
+        <w:rPr/>
+        <w:t xml:space="preserve"> gezin waarvan ten minste 1 partner als zelfstandig ondernemer een beroep doet op de Tozo, aanvrager en partner ouder dan 21 tot AOW-leeftijd: 1.503,31 euro (</w:t>
+      </w:r>
+      <w:r>
+        <w:rPr>
+          <w:b/>
+          <w:bCs/>
+        </w:rPr>
+        <w:t>Standaard)</w:t>
+      </w:r>
+    </w:p>
+    <w:p>
+      <w:pPr>
+        <w:pStyle w:val="Normal"/>
+        <w:rPr>
+          <w:b/>
+          <w:b/>
+          <w:bCs/>
+        </w:rPr>
+      </w:pPr>
+      <w:r>
+        <w:rPr>
+          <w:b/>
+          <w:bCs/>
+        </w:rPr>
+      </w:r>
+    </w:p>
+    <w:p>
+      <w:pPr>
+        <w:pStyle w:val="Normal"/>
+        <w:rPr/>
+      </w:pPr>
+      <w:r>
+        <w:rPr>
+          <w:b/>
+          <w:bCs/>
+        </w:rPr>
+        <w:t>4.</w:t>
+      </w:r>
+      <w:r>
+        <w:rPr/>
+        <w:t xml:space="preserve"> gezin waarvan ten minste 1 partner als zelfstandig ondernemer een beroep doet op de Tozo:</w:t>
+      </w:r>
+    </w:p>
+    <w:p>
+      <w:pPr>
+        <w:pStyle w:val="Normal"/>
+        <w:rPr/>
+      </w:pPr>
+      <w:r>
+        <w:rPr/>
+        <w:t xml:space="preserve">   </w:t>
+      </w:r>
+      <w:r>
+        <w:rPr/>
+        <w:t xml:space="preserve">1 partner 21 tot AOW-leeftijd, </w:t>
+      </w:r>
+      <w:r>
+        <w:rPr>
+          <w:u w:val="single"/>
+        </w:rPr>
+        <w:t>1 partner 18 tot 21 jaar</w:t>
+      </w:r>
+      <w:r>
+        <w:rPr/>
+        <w:t>, geen kinderen: 1.011,44 euro</w:t>
+      </w:r>
+    </w:p>
+    <w:p>
+      <w:pPr>
+        <w:pStyle w:val="Normal"/>
+        <w:rPr/>
+      </w:pPr>
+      <w:r>
+        <w:rPr>
+          <w:b/>
+          <w:bCs/>
+        </w:rPr>
+        <w:t>5.</w:t>
+      </w:r>
+      <w:r>
+        <w:rPr/>
+        <w:t xml:space="preserve"> gezin waarvan ten minste 1 partner als zelfstandig ondernemer een beroep doet op de Tozo: </w:t>
+      </w:r>
+    </w:p>
+    <w:p>
+      <w:pPr>
+        <w:pStyle w:val="Normal"/>
+        <w:rPr/>
+      </w:pPr>
+      <w:r>
+        <w:rPr/>
+        <w:t xml:space="preserve">   </w:t>
+      </w:r>
+      <w:r>
+        <w:rPr/>
+        <w:t xml:space="preserve">1 partner 21 tot AOW-leeftijd, </w:t>
+      </w:r>
+      <w:r>
+        <w:rPr>
+          <w:u w:val="single"/>
+        </w:rPr>
+        <w:t>1 partner 18 tot 21 jaar</w:t>
+      </w:r>
+      <w:r>
+        <w:rPr/>
+        <w:t>, wel kinderen: 1.312,10 euro</w:t>
+      </w:r>
+    </w:p>
+    <w:p>
+      <w:pPr>
+        <w:pStyle w:val="Normal"/>
+        <w:rPr/>
+      </w:pPr>
+      <w:r>
+        <w:rPr/>
+      </w:r>
+    </w:p>
+    <w:p>
+      <w:pPr>
+        <w:pStyle w:val="Normal"/>
+        <w:rPr/>
+      </w:pPr>
+      <w:r>
+        <w:rPr>
+          <w:b/>
+          <w:bCs/>
+        </w:rPr>
+        <w:t>6.</w:t>
+      </w:r>
+      <w:r>
+        <w:rPr/>
+        <w:t xml:space="preserve"> gezin waarvan ten minste 1 partner als zelfstandig ondernemer een beroep doet op de Tozo: </w:t>
+      </w:r>
+    </w:p>
+    <w:p>
+      <w:pPr>
+        <w:pStyle w:val="Normal"/>
+        <w:rPr/>
+      </w:pPr>
+      <w:r>
+        <w:rPr/>
+        <w:t xml:space="preserve">    </w:t>
+      </w:r>
+      <w:r>
+        <w:rPr/>
+        <w:t xml:space="preserve">1 partner 21 tot AOW-leeftijd, </w:t>
+      </w:r>
+      <w:r>
+        <w:rPr>
+          <w:u w:val="single"/>
+        </w:rPr>
+        <w:t>1 partner AOW-leeftijd</w:t>
+      </w:r>
+      <w:r>
+        <w:rPr/>
+        <w:t>: 1.594,42 euro</w:t>
+      </w:r>
+    </w:p>
+    <w:p>
+      <w:pPr>
+        <w:pStyle w:val="Normal"/>
+        <w:rPr/>
+      </w:pPr>
+      <w:r>
+        <w:rPr/>
+      </w:r>
+    </w:p>
+    <w:p>
+      <w:pPr>
+        <w:pStyle w:val="Normal"/>
+        <w:rPr/>
+      </w:pPr>
+      <w:r>
+        <w:rPr>
+          <w:b/>
+          <w:bCs/>
+        </w:rPr>
+        <w:t>7.</w:t>
+      </w:r>
+      <w:r>
+        <w:rPr/>
+        <w:t xml:space="preserve"> gezin waarvan ten minste 1 partner als zelfstandig ondernemer een beroep doet op de Tozo,                           </w:t>
+      </w:r>
+      <w:r>
+        <w:rPr>
+          <w:u w:val="single"/>
+        </w:rPr>
+        <w:t>beiden 18 tot 21 jaar</w:t>
+      </w:r>
+      <w:r>
+        <w:rPr/>
+        <w:t>, geen kinderen: 519,56 euro</w:t>
+      </w:r>
+    </w:p>
+    <w:p>
+      <w:pPr>
+        <w:pStyle w:val="Normal"/>
+        <w:rPr/>
+      </w:pPr>
+      <w:r>
+        <w:rPr>
+          <w:b/>
+          <w:bCs/>
+        </w:rPr>
+        <w:t>8.</w:t>
+      </w:r>
+      <w:r>
+        <w:rPr/>
+        <w:t xml:space="preserve"> gezin waarvan ten minste 1 partner als zelfstandig ondernemer een beroep doet op de Tozo,   </w:t>
+      </w:r>
+      <w:r>
+        <w:rPr>
+          <w:u w:val="single"/>
+        </w:rPr>
+        <w:t>beiden 18 tot 21 jaar</w:t>
+      </w:r>
+      <w:r>
+        <w:rPr/>
+        <w:t>, wel kinderen: 820,22 euro</w:t>
+      </w:r>
+    </w:p>
+    <w:p>
+      <w:pPr>
+        <w:pStyle w:val="Normal"/>
+        <w:rPr/>
+      </w:pPr>
+      <w:r>
+        <w:rPr/>
+      </w:r>
+    </w:p>
+    <w:p>
+      <w:pPr>
+        <w:pStyle w:val="Normal"/>
+        <w:rPr/>
+      </w:pPr>
+      <w:r>
+        <w:rPr/>
+        <w:t>Let op: Voor de Tozo geldt geen vermogenstoets. Ook telt het inkomen van een eventuele partner niet mee voor het recht op de Tozo.</w:t>
+      </w:r>
+    </w:p>
+    <w:p>
+      <w:pPr>
+        <w:pStyle w:val="Normal"/>
+        <w:rPr/>
+      </w:pPr>
+      <w:r>
+        <w:rPr/>
+      </w:r>
+    </w:p>
+    <w:p>
+      <w:pPr>
+        <w:pStyle w:val="Normal"/>
+        <w:rPr/>
+      </w:pPr>
+      <w:r>
+        <w:rPr/>
+      </w:r>
+    </w:p>
+    <w:p>
+      <w:pPr>
+        <w:pStyle w:val="Normal"/>
+        <w:rPr/>
+      </w:pPr>
+      <w:r>
+        <w:rPr/>
+      </w:r>
+    </w:p>
+    <w:p>
+      <w:pPr>
+        <w:pStyle w:val="Normal"/>
+        <w:rPr/>
+      </w:pPr>
+      <w:r>
+        <w:rPr/>
+      </w:r>
+    </w:p>
+    <w:p>
+      <w:pPr>
+        <w:pStyle w:val="Normal"/>
+        <w:rPr/>
+      </w:pPr>
+      <w:r>
+        <w:rPr/>
+      </w:r>
+    </w:p>
+    <w:p>
+      <w:pPr>
+        <w:pStyle w:val="Normal"/>
+        <w:rPr/>
+      </w:pPr>
+      <w:r>
+        <w:rPr/>
+      </w:r>
+    </w:p>
+    <w:p>
+      <w:pPr>
+        <w:pStyle w:val="Normal"/>
+        <w:rPr/>
+      </w:pPr>
+      <w:r>
+        <w:rPr/>
+      </w:r>
+    </w:p>
+    <w:p>
+      <w:pPr>
+        <w:pStyle w:val="Normal"/>
+        <w:rPr/>
+      </w:pPr>
+      <w:r>
+        <w:rPr/>
+      </w:r>
+    </w:p>
+    <w:p>
+      <w:pPr>
+        <w:pStyle w:val="Normal"/>
+        <w:rPr/>
+      </w:pPr>
+      <w:r>
+        <w:rPr/>
+      </w:r>
+    </w:p>
+    <w:p>
+      <w:pPr>
+        <w:pStyle w:val="Normal"/>
+        <w:rPr/>
+      </w:pPr>
+      <w:r>
+        <w:rPr/>
+      </w:r>
+    </w:p>
+    <w:p>
+      <w:pPr>
+        <w:pStyle w:val="Normal"/>
+        <w:rPr/>
+      </w:pPr>
+      <w:r>
+        <w:rPr/>
+      </w:r>
+    </w:p>
+    <w:p>
+      <w:pPr>
+        <w:pStyle w:val="Normal"/>
+        <w:rPr/>
+      </w:pPr>
+      <w:r>
+        <w:rPr/>
+      </w:r>
+    </w:p>
+    <w:p>
+      <w:pPr>
+        <w:pStyle w:val="Normal"/>
+        <w:rPr/>
+      </w:pPr>
+      <w:r>
+        <w:rPr/>
+      </w:r>
+    </w:p>
+    <w:p>
+      <w:pPr>
+        <w:pStyle w:val="Normal"/>
+        <w:rPr/>
+      </w:pPr>
+      <w:r>
+        <w:rPr/>
+      </w:r>
+    </w:p>
+    <w:p>
+      <w:pPr>
+        <w:pStyle w:val="Normal"/>
+        <w:rPr/>
+      </w:pPr>
+      <w:r>
+        <w:rPr/>
+      </w:r>
+    </w:p>
+    <w:p>
+      <w:pPr>
+        <w:pStyle w:val="Normal"/>
+        <w:rPr/>
+      </w:pPr>
+      <w:r>
+        <w:rPr/>
+      </w:r>
+    </w:p>
+    <w:p>
+      <w:pPr>
+        <w:pStyle w:val="Normal"/>
+        <w:rPr/>
+      </w:pPr>
+      <w:r>
+        <w:rPr/>
+      </w:r>
+    </w:p>
+    <w:p>
+      <w:pPr>
+        <w:pStyle w:val="Normal"/>
+        <w:rPr/>
+      </w:pPr>
+      <w:r>
+        <w:rPr/>
+      </w:r>
+    </w:p>
+    <w:p>
+      <w:pPr>
+        <w:pStyle w:val="Normal"/>
+        <w:rPr/>
+      </w:pPr>
+      <w:r>
+        <w:rPr/>
+      </w:r>
+    </w:p>
+    <w:p>
+      <w:pPr>
+        <w:pStyle w:val="Normal"/>
+        <w:rPr>
+          <w:b/>
+          <w:b/>
+          <w:bCs/>
+        </w:rPr>
+      </w:pPr>
+      <w:r>
+        <w:rPr>
+          <w:b/>
+          <w:bCs/>
+        </w:rPr>
+        <w:t>TOGS (www.rvo.nl</w:t>
+      </w:r>
+      <w:r>
+        <w:rPr>
+          <w:b/>
+          <w:bCs/>
+        </w:rPr>
+        <w:t>/togs</w:t>
+      </w:r>
+      <w:r>
+        <w:rPr>
+          <w:b/>
+          <w:bCs/>
+        </w:rPr>
+        <w:t>)</w:t>
+      </w:r>
+    </w:p>
+    <w:p>
+      <w:pPr>
+        <w:pStyle w:val="Normal"/>
+        <w:rPr/>
+      </w:pPr>
+      <w:r>
+        <w:rPr/>
+      </w:r>
+    </w:p>
+    <w:p>
+      <w:pPr>
+        <w:pStyle w:val="Normal"/>
+        <w:rPr/>
+      </w:pPr>
+      <w:r>
+        <w:rPr/>
+      </w:r>
+    </w:p>
+    <w:p>
+      <w:pPr>
+        <w:pStyle w:val="Normal"/>
+        <w:rPr/>
+      </w:pPr>
+      <w:r>
+        <w:rPr/>
+        <w:t>RVO - ontvangstbevestiging</w:t>
+      </w:r>
+      <w:r>
+        <w:rPr/>
+        <w:t xml:space="preserve"> per mail</w:t>
+      </w:r>
+    </w:p>
+    <w:p>
+      <w:pPr>
+        <w:pStyle w:val="Normal"/>
+        <w:rPr/>
+      </w:pPr>
+      <w:r>
+        <w:rPr/>
+        <w:t>Binnen 3 weken beslissing</w:t>
+      </w:r>
+    </w:p>
+    <w:p>
+      <w:pPr>
+        <w:pStyle w:val="Normal"/>
+        <w:rPr/>
+      </w:pPr>
+      <w:r>
+        <w:rPr/>
+        <w:t>Tot vrijdag 26 juni de tijd om het aan te vragen</w:t>
+      </w:r>
+      <w:r>
+        <w:rPr/>
         <w:t xml:space="preserve"> </w:t>
       </w:r>
-      <w:bookmarkEnd w:id="0"/>
-      <w:r>
-        <w:rPr>
-          <w:rFonts w:ascii="Liberation Serif" w:hAnsi="Liberation Serif"/>
-          <w:sz w:val="28"/>
-          <w:szCs w:val="28"/>
-        </w:rPr>
-        <w:t>(20.00 uur: RBZ Digitaal aangevraagd =&gt; geen ontvangstbevestiging (Zie MijnLoket)</w:t>
-      </w:r>
-    </w:p>
-    <w:p>
-      <w:pPr>
-        <w:pStyle w:val="Normal"/>
-        <w:spacing w:before="0" w:after="160"/>
-        <w:rPr/>
-      </w:pPr>
-      <w:r>
-        <w:rPr>
-          <w:rFonts w:ascii="Liberation Serif" w:hAnsi="Liberation Serif"/>
-          <w:sz w:val="28"/>
-          <w:szCs w:val="28"/>
-        </w:rPr>
-        <w:t xml:space="preserve">- </w:t>
-      </w:r>
-      <w:r>
-        <w:rPr>
-          <w:rFonts w:ascii="Liberation Serif" w:hAnsi="Liberation Serif"/>
-          <w:b/>
-          <w:bCs/>
-          <w:sz w:val="28"/>
-          <w:szCs w:val="28"/>
-        </w:rPr>
-        <w:t>Na 3 april:</w:t>
-      </w:r>
-      <w:r>
-        <w:rPr>
-          <w:rFonts w:ascii="Liberation Serif" w:hAnsi="Liberation Serif"/>
-          <w:sz w:val="28"/>
-          <w:szCs w:val="28"/>
-        </w:rPr>
-        <w:t xml:space="preserve"> </w:t>
-      </w:r>
-      <w:r>
-        <w:rPr>
-          <w:rFonts w:ascii="Liberation Serif" w:hAnsi="Liberation Serif"/>
-          <w:sz w:val="28"/>
-          <w:szCs w:val="28"/>
-        </w:rPr>
-        <w:t>TOZO (Digitaal aangevraagd) =&gt; geen ontvangstbevestiging (zie MijnLoket)</w:t>
-      </w:r>
-    </w:p>
-    <w:p>
-      <w:pPr>
-        <w:pStyle w:val="Normal"/>
-        <w:spacing w:before="0" w:after="160"/>
-        <w:rPr>
-          <w:rFonts w:ascii="Liberation Serif" w:hAnsi="Liberation Serif"/>
-          <w:sz w:val="28"/>
-          <w:szCs w:val="28"/>
-        </w:rPr>
-      </w:pPr>
-      <w:r>
-        <w:rPr/>
-      </w:r>
-    </w:p>
-    <w:p>
-      <w:pPr>
-        <w:pStyle w:val="Normal"/>
-        <w:spacing w:before="0" w:after="160"/>
-        <w:rPr>
-          <w:b/>
-          <w:b/>
-          <w:bCs/>
-        </w:rPr>
-      </w:pPr>
-      <w:r>
-        <w:rPr>
-          <w:rFonts w:ascii="Liberation Serif" w:hAnsi="Liberation Serif"/>
-          <w:b/>
-          <w:bCs/>
-          <w:sz w:val="28"/>
-          <w:szCs w:val="28"/>
-        </w:rPr>
-        <w:t>rbzvragenwi@rotterdam.nl</w:t>
+    </w:p>
+    <w:p>
+      <w:pPr>
+        <w:pStyle w:val="Normal"/>
+        <w:rPr/>
+      </w:pPr>
+      <w:r>
+        <w:rPr/>
+      </w:r>
+    </w:p>
+    <w:p>
+      <w:pPr>
+        <w:pStyle w:val="Normal"/>
+        <w:rPr/>
+      </w:pPr>
+      <w:r>
+        <w:rPr/>
+      </w:r>
+    </w:p>
+    <w:p>
+      <w:pPr>
+        <w:pStyle w:val="Normal"/>
+        <w:rPr/>
+      </w:pPr>
+      <w:r>
+        <w:rPr/>
+      </w:r>
+    </w:p>
+    <w:p>
+      <w:pPr>
+        <w:pStyle w:val="Normal"/>
+        <w:rPr/>
+      </w:pPr>
+      <w:r>
+        <w:rPr/>
+      </w:r>
+    </w:p>
+    <w:p>
+      <w:pPr>
+        <w:pStyle w:val="Normal"/>
+        <w:rPr/>
+      </w:pPr>
+      <w:r>
+        <w:rPr/>
+      </w:r>
+    </w:p>
+    <w:p>
+      <w:pPr>
+        <w:pStyle w:val="Normal"/>
+        <w:rPr/>
+      </w:pPr>
+      <w:r>
+        <w:rPr/>
+      </w:r>
+    </w:p>
+    <w:p>
+      <w:pPr>
+        <w:pStyle w:val="Normal"/>
+        <w:rPr/>
+      </w:pPr>
+      <w:r>
+        <w:rPr/>
+      </w:r>
+    </w:p>
+    <w:p>
+      <w:pPr>
+        <w:pStyle w:val="Normal"/>
+        <w:rPr/>
+      </w:pPr>
+      <w:r>
+        <w:rPr/>
+      </w:r>
+    </w:p>
+    <w:p>
+      <w:pPr>
+        <w:pStyle w:val="Normal"/>
+        <w:rPr/>
+      </w:pPr>
+      <w:r>
+        <w:rPr/>
+      </w:r>
+    </w:p>
+    <w:p>
+      <w:pPr>
+        <w:pStyle w:val="Normal"/>
+        <w:rPr/>
+      </w:pPr>
+      <w:r>
+        <w:rPr/>
+      </w:r>
+    </w:p>
+    <w:p>
+      <w:pPr>
+        <w:pStyle w:val="Normal"/>
+        <w:rPr/>
+      </w:pPr>
+      <w:r>
+        <w:rPr/>
+      </w:r>
+    </w:p>
+    <w:p>
+      <w:pPr>
+        <w:pStyle w:val="Normal"/>
+        <w:rPr/>
+      </w:pPr>
+      <w:r>
+        <w:rPr/>
       </w:r>
     </w:p>
     <w:sectPr>
+      <w:footerReference w:type="default" r:id="rId2"/>
       <w:type w:val="nextPage"/>
       <w:pgSz w:w="11906" w:h="16838"/>
-      <w:pgMar w:left="1417" w:right="1417" w:header="0" w:top="1417" w:footer="0" w:bottom="1417" w:gutter="0"/>
+      <w:pgMar w:left="1417" w:right="1417" w:header="0" w:top="1417" w:footer="1417" w:bottom="1976" w:gutter="0"/>
       <w:pgNumType w:fmt="decimal"/>
       <w:formProt w:val="false"/>
       <w:textDirection w:val="lrTb"/>
-      <w:docGrid w:type="default" w:linePitch="360" w:charSpace="4294965247"/>
+      <w:docGrid w:type="default" w:linePitch="360" w:charSpace="4294961151"/>
     </w:sectPr>
   </w:body>
 </w:document>
+</file>
+
+<file path=word/footer1.xml><?xml version="1.0" encoding="utf-8"?>
+<w:ftr xmlns:o="urn:schemas-microsoft-com:office:office" xmlns:r="http://schemas.openxmlformats.org/officeDocument/2006/relationships" xmlns:v="urn:schemas-microsoft-com:vml" xmlns:w="http://schemas.openxmlformats.org/wordprocessingml/2006/main" xmlns:w10="urn:schemas-microsoft-com:office:word" xmlns:wp="http://schemas.openxmlformats.org/drawingml/2006/wordprocessingDrawing" xmlns:wps="http://schemas.microsoft.com/office/word/2010/wordprocessingShape" xmlns:wpg="http://schemas.microsoft.com/office/word/2010/wordprocessingGroup" xmlns:mc="http://schemas.openxmlformats.org/markup-compatibility/2006" xmlns:wp14="http://schemas.microsoft.com/office/word/2010/wordprocessingDrawing" xmlns:w14="http://schemas.microsoft.com/office/word/2010/wordml" mc:Ignorable="w14 wp14">
+  <w:p>
+    <w:pPr>
+      <w:pStyle w:val="Footer"/>
+      <w:jc w:val="right"/>
+      <w:rPr/>
+    </w:pPr>
+    <w:r>
+      <w:rPr/>
+      <w:fldChar w:fldCharType="begin"/>
+    </w:r>
+    <w:r>
+      <w:instrText> PAGE </w:instrText>
+    </w:r>
+    <w:r>
+      <w:fldChar w:fldCharType="separate"/>
+    </w:r>
+    <w:r>
+      <w:t>3</w:t>
+    </w:r>
+    <w:r>
+      <w:fldChar w:fldCharType="end"/>
+    </w:r>
+  </w:p>
+</w:ftr>
+</file>
+
+<file path=word/numbering.xml><?xml version="1.0" encoding="utf-8"?>
+<w:numbering xmlns:w="http://schemas.openxmlformats.org/wordprocessingml/2006/main" xmlns:o="urn:schemas-microsoft-com:office:office" xmlns:r="http://schemas.openxmlformats.org/officeDocument/2006/relationships" xmlns:v="urn:schemas-microsoft-com:vml">
+  <w:abstractNum w:abstractNumId="1">
+    <w:lvl w:ilvl="0">
+      <w:start w:val="1"/>
+      <w:numFmt w:val="none"/>
+      <w:suff w:val="nothing"/>
+      <w:lvlText w:val=""/>
+      <w:lvlJc w:val="left"/>
+      <w:pPr>
+        <w:tabs>
+          <w:tab w:val="num" w:pos="432"/>
+        </w:tabs>
+        <w:ind w:left="432" w:hanging="432"/>
+      </w:pPr>
+    </w:lvl>
+    <w:lvl w:ilvl="1">
+      <w:start w:val="1"/>
+      <w:pStyle w:val="Heading2"/>
+      <w:numFmt w:val="none"/>
+      <w:suff w:val="nothing"/>
+      <w:lvlText w:val=""/>
+      <w:lvlJc w:val="left"/>
+      <w:pPr>
+        <w:ind w:left="576" w:hanging="576"/>
+      </w:pPr>
+    </w:lvl>
+    <w:lvl w:ilvl="2">
+      <w:start w:val="1"/>
+      <w:numFmt w:val="none"/>
+      <w:suff w:val="nothing"/>
+      <w:lvlText w:val=""/>
+      <w:lvlJc w:val="left"/>
+      <w:pPr>
+        <w:tabs>
+          <w:tab w:val="num" w:pos="720"/>
+        </w:tabs>
+        <w:ind w:left="720" w:hanging="720"/>
+      </w:pPr>
+    </w:lvl>
+    <w:lvl w:ilvl="3">
+      <w:start w:val="1"/>
+      <w:numFmt w:val="none"/>
+      <w:suff w:val="nothing"/>
+      <w:lvlText w:val=""/>
+      <w:lvlJc w:val="left"/>
+      <w:pPr>
+        <w:tabs>
+          <w:tab w:val="num" w:pos="864"/>
+        </w:tabs>
+        <w:ind w:left="864" w:hanging="864"/>
+      </w:pPr>
+    </w:lvl>
+    <w:lvl w:ilvl="4">
+      <w:start w:val="1"/>
+      <w:numFmt w:val="none"/>
+      <w:suff w:val="nothing"/>
+      <w:lvlText w:val=""/>
+      <w:lvlJc w:val="left"/>
+      <w:pPr>
+        <w:tabs>
+          <w:tab w:val="num" w:pos="1008"/>
+        </w:tabs>
+        <w:ind w:left="1008" w:hanging="1008"/>
+      </w:pPr>
+    </w:lvl>
+    <w:lvl w:ilvl="5">
+      <w:start w:val="1"/>
+      <w:numFmt w:val="none"/>
+      <w:suff w:val="nothing"/>
+      <w:lvlText w:val=""/>
+      <w:lvlJc w:val="left"/>
+      <w:pPr>
+        <w:tabs>
+          <w:tab w:val="num" w:pos="1152"/>
+        </w:tabs>
+        <w:ind w:left="1152" w:hanging="1152"/>
+      </w:pPr>
+    </w:lvl>
+    <w:lvl w:ilvl="6">
+      <w:start w:val="1"/>
+      <w:numFmt w:val="none"/>
+      <w:suff w:val="nothing"/>
+      <w:lvlText w:val=""/>
+      <w:lvlJc w:val="left"/>
+      <w:pPr>
+        <w:tabs>
+          <w:tab w:val="num" w:pos="1296"/>
+        </w:tabs>
+        <w:ind w:left="1296" w:hanging="1296"/>
+      </w:pPr>
+    </w:lvl>
+    <w:lvl w:ilvl="7">
+      <w:start w:val="1"/>
+      <w:numFmt w:val="none"/>
+      <w:suff w:val="nothing"/>
+      <w:lvlText w:val=""/>
+      <w:lvlJc w:val="left"/>
+      <w:pPr>
+        <w:tabs>
+          <w:tab w:val="num" w:pos="1440"/>
+        </w:tabs>
+        <w:ind w:left="1440" w:hanging="1440"/>
+      </w:pPr>
+    </w:lvl>
+    <w:lvl w:ilvl="8">
+      <w:start w:val="1"/>
+      <w:numFmt w:val="none"/>
+      <w:suff w:val="nothing"/>
+      <w:lvlText w:val=""/>
+      <w:lvlJc w:val="left"/>
+      <w:pPr>
+        <w:tabs>
+          <w:tab w:val="num" w:pos="1584"/>
+        </w:tabs>
+        <w:ind w:left="1584" w:hanging="1584"/>
+      </w:pPr>
+    </w:lvl>
+  </w:abstractNum>
+  <w:abstractNum w:abstractNumId="2">
+    <w:lvl w:ilvl="0">
+      <w:start w:val="1"/>
+      <w:numFmt w:val="none"/>
+      <w:suff w:val="nothing"/>
+      <w:lvlText w:val=""/>
+      <w:lvlJc w:val="left"/>
+      <w:pPr>
+        <w:ind w:left="432" w:hanging="432"/>
+      </w:pPr>
+    </w:lvl>
+    <w:lvl w:ilvl="1">
+      <w:start w:val="1"/>
+      <w:numFmt w:val="none"/>
+      <w:suff w:val="nothing"/>
+      <w:lvlText w:val=""/>
+      <w:lvlJc w:val="left"/>
+      <w:pPr>
+        <w:ind w:left="576" w:hanging="576"/>
+      </w:pPr>
+    </w:lvl>
+    <w:lvl w:ilvl="2">
+      <w:start w:val="1"/>
+      <w:numFmt w:val="none"/>
+      <w:suff w:val="nothing"/>
+      <w:lvlText w:val=""/>
+      <w:lvlJc w:val="left"/>
+      <w:pPr>
+        <w:ind w:left="720" w:hanging="720"/>
+      </w:pPr>
+    </w:lvl>
+    <w:lvl w:ilvl="3">
+      <w:start w:val="1"/>
+      <w:numFmt w:val="none"/>
+      <w:suff w:val="nothing"/>
+      <w:lvlText w:val=""/>
+      <w:lvlJc w:val="left"/>
+      <w:pPr>
+        <w:ind w:left="864" w:hanging="864"/>
+      </w:pPr>
+    </w:lvl>
+    <w:lvl w:ilvl="4">
+      <w:start w:val="1"/>
+      <w:numFmt w:val="none"/>
+      <w:suff w:val="nothing"/>
+      <w:lvlText w:val=""/>
+      <w:lvlJc w:val="left"/>
+      <w:pPr>
+        <w:ind w:left="1008" w:hanging="1008"/>
+      </w:pPr>
+    </w:lvl>
+    <w:lvl w:ilvl="5">
+      <w:start w:val="1"/>
+      <w:numFmt w:val="none"/>
+      <w:suff w:val="nothing"/>
+      <w:lvlText w:val=""/>
+      <w:lvlJc w:val="left"/>
+      <w:pPr>
+        <w:ind w:left="1152" w:hanging="1152"/>
+      </w:pPr>
+    </w:lvl>
+    <w:lvl w:ilvl="6">
+      <w:start w:val="1"/>
+      <w:numFmt w:val="none"/>
+      <w:suff w:val="nothing"/>
+      <w:lvlText w:val=""/>
+      <w:lvlJc w:val="left"/>
+      <w:pPr>
+        <w:ind w:left="1296" w:hanging="1296"/>
+      </w:pPr>
+    </w:lvl>
+    <w:lvl w:ilvl="7">
+      <w:start w:val="1"/>
+      <w:numFmt w:val="none"/>
+      <w:suff w:val="nothing"/>
+      <w:lvlText w:val=""/>
+      <w:lvlJc w:val="left"/>
+      <w:pPr>
+        <w:ind w:left="1440" w:hanging="1440"/>
+      </w:pPr>
+    </w:lvl>
+    <w:lvl w:ilvl="8">
+      <w:start w:val="1"/>
+      <w:numFmt w:val="none"/>
+      <w:suff w:val="nothing"/>
+      <w:lvlText w:val=""/>
+      <w:lvlJc w:val="left"/>
+      <w:pPr>
+        <w:ind w:left="1584" w:hanging="1584"/>
+      </w:pPr>
+    </w:lvl>
+  </w:abstractNum>
+  <w:num w:numId="1">
+    <w:abstractNumId w:val="1"/>
+  </w:num>
+  <w:num w:numId="2">
+    <w:abstractNumId w:val="2"/>
+  </w:num>
+</w:numbering>
 </file>
 
 <file path=word/styles.xml><?xml version="1.0" encoding="utf-8"?>
@@ -625,14 +2002,13 @@
     <w:pPr>
       <w:widowControl/>
       <w:bidi w:val="0"/>
-      <w:spacing w:lineRule="auto" w:line="259" w:before="0" w:after="160"/>
       <w:jc w:val="left"/>
     </w:pPr>
     <w:rPr>
-      <w:rFonts w:ascii="Calibri" w:hAnsi="Calibri" w:eastAsia="Calibri" w:cs="" w:asciiTheme="minorHAnsi" w:cstheme="minorBidi" w:eastAsiaTheme="minorHAnsi" w:hAnsiTheme="minorHAnsi"/>
+      <w:rFonts w:ascii="Liberation Serif" w:hAnsi="Liberation Serif" w:eastAsia="Calibri" w:cs="" w:cstheme="minorBidi" w:eastAsiaTheme="minorHAnsi"/>
       <w:color w:val="00000A"/>
-      <w:sz w:val="22"/>
-      <w:szCs w:val="22"/>
+      <w:sz w:val="24"/>
+      <w:szCs w:val="24"/>
       <w:lang w:val="nl-NL" w:eastAsia="en-US" w:bidi="ar-SA"/>
     </w:rPr>
   </w:style>
@@ -642,6 +2018,27 @@
     <w:qFormat/>
     <w:pPr/>
     <w:rPr/>
+  </w:style>
+  <w:style w:type="paragraph" w:styleId="Heading2">
+    <w:name w:val="Heading 2"/>
+    <w:basedOn w:val="Heading"/>
+    <w:qFormat/>
+    <w:pPr>
+      <w:numPr>
+        <w:ilvl w:val="1"/>
+        <w:numId w:val="1"/>
+      </w:numPr>
+      <w:spacing w:before="200" w:after="120"/>
+      <w:ind w:left="0" w:right="0" w:hanging="0"/>
+      <w:outlineLvl w:val="1"/>
+      <w:outlineLvl w:val="1"/>
+    </w:pPr>
+    <w:rPr>
+      <w:b/>
+      <w:bCs/>
+      <w:sz w:val="32"/>
+      <w:szCs w:val="32"/>
+    </w:rPr>
   </w:style>
   <w:style w:type="character" w:styleId="DefaultParagraphFont" w:default="1">
     <w:name w:val="Default Paragraph Font"/>
@@ -713,6 +2110,12 @@
     <w:rPr>
       <w:rFonts w:cs="Lohit Devanagari"/>
     </w:rPr>
+  </w:style>
+  <w:style w:type="paragraph" w:styleId="Footer">
+    <w:name w:val="Footer"/>
+    <w:basedOn w:val="Normal"/>
+    <w:pPr/>
+    <w:rPr/>
   </w:style>
   <w:style w:type="numbering" w:styleId="NoList" w:default="1">
     <w:name w:val="No List"/>

</xml_diff>